<commit_message>
Final Lab Time Table Updated.
</commit_message>
<xml_diff>
--- a/SEM-1/CSE_TT/Final_lab_time_table.docx
+++ b/SEM-1/CSE_TT/Final_lab_time_table.docx
@@ -161,8 +161,6 @@
               </w:rPr>
               <w:t>2022 - 23</w:t>
             </w:r>
-            <w:bookmarkStart w:id="0" w:name="_GoBack"/>
-            <w:bookmarkEnd w:id="0"/>
           </w:p>
         </w:tc>
       </w:tr>
@@ -1760,7 +1758,7 @@
                 <w:sz w:val="24"/>
                 <w:szCs w:val="24"/>
               </w:rPr>
-              <w:t>WDT-1 Lab</w:t>
+              <w:t>WDT-(SAC)</w:t>
             </w:r>
           </w:p>
         </w:tc>
@@ -1811,7 +1809,7 @@
                 <w:sz w:val="24"/>
                 <w:szCs w:val="24"/>
               </w:rPr>
-              <w:t>WDT-1 Lab</w:t>
+              <w:t>WDT-(SAC)</w:t>
             </w:r>
           </w:p>
         </w:tc>
@@ -3932,7 +3930,7 @@
                 <w:sz w:val="20"/>
                 <w:szCs w:val="20"/>
               </w:rPr>
-              <w:t>WDT-1 Lab</w:t>
+              <w:t>WDT-(SAC)</w:t>
             </w:r>
           </w:p>
         </w:tc>
@@ -3983,7 +3981,7 @@
                 <w:sz w:val="20"/>
                 <w:szCs w:val="20"/>
               </w:rPr>
-              <w:t>WDT-1 Lab</w:t>
+              <w:t>WDT-(SAC)</w:t>
             </w:r>
           </w:p>
         </w:tc>
@@ -4276,7 +4274,7 @@
                 <w:sz w:val="20"/>
                 <w:szCs w:val="20"/>
               </w:rPr>
-              <w:t>DBMS LAB</w:t>
+              <w:t>AS LAB</w:t>
             </w:r>
           </w:p>
         </w:tc>
@@ -4327,7 +4325,7 @@
                 <w:sz w:val="20"/>
                 <w:szCs w:val="20"/>
               </w:rPr>
-              <w:t>DBMS LAB</w:t>
+              <w:t>AS LAB</w:t>
             </w:r>
           </w:p>
         </w:tc>
@@ -4542,39 +4540,29 @@
                 <w:sz w:val="20"/>
                 <w:szCs w:val="20"/>
               </w:rPr>
-              <w:t>2CSM-A</w:t>
-            </w:r>
-          </w:p>
-          <w:p>
-            <w:pPr>
-              <w:jc w:val="center"/>
-              <w:rPr>
-                <w:rFonts w:ascii="Cambria" w:hAnsi="Cambria"/>
-                <w:b/>
-                <w:bCs/>
-                <w:sz w:val="20"/>
-                <w:szCs w:val="20"/>
-              </w:rPr>
-            </w:pPr>
-            <w:r>
-              <w:rPr>
-                <w:rFonts w:ascii="Cambria" w:hAnsi="Cambria"/>
-                <w:b/>
-                <w:bCs/>
-                <w:sz w:val="20"/>
-                <w:szCs w:val="20"/>
-              </w:rPr>
-              <w:t xml:space="preserve">AS </w:t>
-            </w:r>
-            <w:r>
-              <w:rPr>
-                <w:rFonts w:ascii="Cambria" w:hAnsi="Cambria"/>
-                <w:b/>
-                <w:bCs/>
-                <w:sz w:val="20"/>
-                <w:szCs w:val="20"/>
-              </w:rPr>
-              <w:t>LAB</w:t>
+              <w:t>2CSM-B</w:t>
+            </w:r>
+          </w:p>
+          <w:p>
+            <w:pPr>
+              <w:jc w:val="center"/>
+              <w:rPr>
+                <w:rFonts w:ascii="Cambria" w:hAnsi="Cambria"/>
+                <w:b/>
+                <w:bCs/>
+                <w:sz w:val="20"/>
+                <w:szCs w:val="20"/>
+              </w:rPr>
+            </w:pPr>
+            <w:r>
+              <w:rPr>
+                <w:rFonts w:ascii="Cambria" w:hAnsi="Cambria"/>
+                <w:b/>
+                <w:bCs/>
+                <w:sz w:val="20"/>
+                <w:szCs w:val="20"/>
+              </w:rPr>
+              <w:t>AS LAB</w:t>
             </w:r>
           </w:p>
         </w:tc>
@@ -4602,39 +4590,29 @@
                 <w:sz w:val="20"/>
                 <w:szCs w:val="20"/>
               </w:rPr>
-              <w:t>2CSM-A</w:t>
-            </w:r>
-          </w:p>
-          <w:p>
-            <w:pPr>
-              <w:jc w:val="center"/>
-              <w:rPr>
-                <w:rFonts w:ascii="Cambria" w:hAnsi="Cambria"/>
-                <w:b/>
-                <w:bCs/>
-                <w:sz w:val="20"/>
-                <w:szCs w:val="20"/>
-              </w:rPr>
-            </w:pPr>
-            <w:r>
-              <w:rPr>
-                <w:rFonts w:ascii="Cambria" w:hAnsi="Cambria"/>
-                <w:b/>
-                <w:bCs/>
-                <w:sz w:val="20"/>
-                <w:szCs w:val="20"/>
-              </w:rPr>
-              <w:t xml:space="preserve">AS </w:t>
-            </w:r>
-            <w:r>
-              <w:rPr>
-                <w:rFonts w:ascii="Cambria" w:hAnsi="Cambria"/>
-                <w:b/>
-                <w:bCs/>
-                <w:sz w:val="20"/>
-                <w:szCs w:val="20"/>
-              </w:rPr>
-              <w:t xml:space="preserve"> LAB</w:t>
+              <w:t>2CSM-B</w:t>
+            </w:r>
+          </w:p>
+          <w:p>
+            <w:pPr>
+              <w:jc w:val="center"/>
+              <w:rPr>
+                <w:rFonts w:ascii="Cambria" w:hAnsi="Cambria"/>
+                <w:b/>
+                <w:bCs/>
+                <w:sz w:val="20"/>
+                <w:szCs w:val="20"/>
+              </w:rPr>
+            </w:pPr>
+            <w:r>
+              <w:rPr>
+                <w:rFonts w:ascii="Cambria" w:hAnsi="Cambria"/>
+                <w:b/>
+                <w:bCs/>
+                <w:sz w:val="20"/>
+                <w:szCs w:val="20"/>
+              </w:rPr>
+              <w:t>AS LAB</w:t>
             </w:r>
           </w:p>
         </w:tc>
@@ -4856,7 +4834,7 @@
                 <w:sz w:val="20"/>
                 <w:szCs w:val="20"/>
               </w:rPr>
-              <w:t>AS LAB</w:t>
+              <w:t>DBMS LAB</w:t>
             </w:r>
           </w:p>
         </w:tc>
@@ -4907,7 +4885,7 @@
                 <w:sz w:val="20"/>
                 <w:szCs w:val="20"/>
               </w:rPr>
-              <w:t>AS LAB</w:t>
+              <w:t>DBMS LAB</w:t>
             </w:r>
           </w:p>
         </w:tc>
@@ -6025,39 +6003,8 @@
           <w:bCs/>
         </w:rPr>
       </w:pPr>
-    </w:p>
-    <w:p>
-      <w:pPr>
-        <w:spacing w:after="0"/>
-        <w:ind w:firstLine="720"/>
-        <w:rPr>
-          <w:rFonts w:asciiTheme="majorHAnsi" w:hAnsiTheme="majorHAnsi"/>
-          <w:b/>
-          <w:bCs/>
-        </w:rPr>
-      </w:pPr>
-    </w:p>
-    <w:p>
-      <w:pPr>
-        <w:spacing w:after="0"/>
-        <w:ind w:firstLine="720"/>
-        <w:rPr>
-          <w:rFonts w:asciiTheme="majorHAnsi" w:hAnsiTheme="majorHAnsi"/>
-          <w:b/>
-          <w:bCs/>
-        </w:rPr>
-      </w:pPr>
-    </w:p>
-    <w:p>
-      <w:pPr>
-        <w:spacing w:after="0"/>
-        <w:ind w:firstLine="720"/>
-        <w:rPr>
-          <w:rFonts w:asciiTheme="majorHAnsi" w:hAnsiTheme="majorHAnsi"/>
-          <w:b/>
-          <w:bCs/>
-        </w:rPr>
-      </w:pPr>
+      <w:bookmarkStart w:id="0" w:name="_GoBack"/>
+      <w:bookmarkEnd w:id="0"/>
     </w:p>
     <w:p>
       <w:pPr>
@@ -6165,6 +6112,7 @@
                 <w:sz w:val="28"/>
                 <w:szCs w:val="28"/>
               </w:rPr>
+              <w:lastRenderedPageBreak/>
               <w:t xml:space="preserve">Class : ALL </w:t>
             </w:r>
           </w:p>

</xml_diff>